<commit_message>
Clase 04 - SQL Server
</commit_message>
<xml_diff>
--- a/Clase04/Clase 04 - Apunte.docx
+++ b/Clase04/Clase 04 - Apunte.docx
@@ -152,10 +152,158 @@
     </w:p>
     <w:p>
       <w:pPr>
-        <w:rPr>
-          <w:noProof/>
-        </w:rPr>
-      </w:pPr>
+        <w:ind w:left="1416" w:firstLine="708"/>
+        <w:rPr>
+          <w:noProof/>
+        </w:rPr>
+      </w:pPr>
+    </w:p>
+    <w:p>
+      <w:pPr>
+        <w:rPr>
+          <w:noProof/>
+        </w:rPr>
+      </w:pPr>
+      <w:r>
+        <w:rPr>
+          <w:noProof/>
+        </w:rPr>
+        <w:t>Subconsultas</w:t>
+      </w:r>
+    </w:p>
+    <w:p>
+      <w:pPr>
+        <w:rPr>
+          <w:noProof/>
+        </w:rPr>
+      </w:pPr>
+      <w:r>
+        <w:rPr>
+          <w:noProof/>
+        </w:rPr>
+        <w:drawing>
+          <wp:inline distT="0" distB="0" distL="0" distR="0" wp14:anchorId="1863D962" wp14:editId="37C99D60">
+            <wp:extent cx="5400040" cy="4136390"/>
+            <wp:effectExtent l="0" t="0" r="0" b="0"/>
+            <wp:docPr id="2" name="Imagen 2" descr="Imagen que contiene Tabla&#10;&#10;Descripción generada automáticamente"/>
+            <wp:cNvGraphicFramePr>
+              <a:graphicFrameLocks xmlns:a="http://schemas.openxmlformats.org/drawingml/2006/main" noChangeAspect="1"/>
+            </wp:cNvGraphicFramePr>
+            <a:graphic xmlns:a="http://schemas.openxmlformats.org/drawingml/2006/main">
+              <a:graphicData uri="http://schemas.openxmlformats.org/drawingml/2006/picture">
+                <pic:pic xmlns:pic="http://schemas.openxmlformats.org/drawingml/2006/picture">
+                  <pic:nvPicPr>
+                    <pic:cNvPr id="2" name="Imagen 2" descr="Imagen que contiene Tabla&#10;&#10;Descripción generada automáticamente"/>
+                    <pic:cNvPicPr/>
+                  </pic:nvPicPr>
+                  <pic:blipFill>
+                    <a:blip r:embed="rId6"/>
+                    <a:stretch>
+                      <a:fillRect/>
+                    </a:stretch>
+                  </pic:blipFill>
+                  <pic:spPr>
+                    <a:xfrm>
+                      <a:off x="0" y="0"/>
+                      <a:ext cx="5400040" cy="4136390"/>
+                    </a:xfrm>
+                    <a:prstGeom prst="rect">
+                      <a:avLst/>
+                    </a:prstGeom>
+                  </pic:spPr>
+                </pic:pic>
+              </a:graphicData>
+            </a:graphic>
+          </wp:inline>
+        </w:drawing>
+      </w:r>
+      <w:r>
+        <w:rPr>
+          <w:noProof/>
+        </w:rPr>
+        <w:drawing>
+          <wp:inline distT="0" distB="0" distL="0" distR="0" wp14:anchorId="2CA08699" wp14:editId="7AC2F619">
+            <wp:extent cx="5400040" cy="2245360"/>
+            <wp:effectExtent l="0" t="0" r="0" b="2540"/>
+            <wp:docPr id="3" name="Imagen 3" descr="Imagen que contiene Tabla&#10;&#10;Descripción generada automáticamente"/>
+            <wp:cNvGraphicFramePr>
+              <a:graphicFrameLocks xmlns:a="http://schemas.openxmlformats.org/drawingml/2006/main" noChangeAspect="1"/>
+            </wp:cNvGraphicFramePr>
+            <a:graphic xmlns:a="http://schemas.openxmlformats.org/drawingml/2006/main">
+              <a:graphicData uri="http://schemas.openxmlformats.org/drawingml/2006/picture">
+                <pic:pic xmlns:pic="http://schemas.openxmlformats.org/drawingml/2006/picture">
+                  <pic:nvPicPr>
+                    <pic:cNvPr id="3" name="Imagen 3" descr="Imagen que contiene Tabla&#10;&#10;Descripción generada automáticamente"/>
+                    <pic:cNvPicPr/>
+                  </pic:nvPicPr>
+                  <pic:blipFill>
+                    <a:blip r:embed="rId7"/>
+                    <a:stretch>
+                      <a:fillRect/>
+                    </a:stretch>
+                  </pic:blipFill>
+                  <pic:spPr>
+                    <a:xfrm>
+                      <a:off x="0" y="0"/>
+                      <a:ext cx="5400040" cy="2245360"/>
+                    </a:xfrm>
+                    <a:prstGeom prst="rect">
+                      <a:avLst/>
+                    </a:prstGeom>
+                  </pic:spPr>
+                </pic:pic>
+              </a:graphicData>
+            </a:graphic>
+          </wp:inline>
+        </w:drawing>
+      </w:r>
+    </w:p>
+    <w:p>
+      <w:pPr>
+        <w:rPr>
+          <w:noProof/>
+        </w:rPr>
+      </w:pPr>
+    </w:p>
+    <w:p>
+      <w:pPr>
+        <w:rPr>
+          <w:noProof/>
+        </w:rPr>
+      </w:pPr>
+    </w:p>
+    <w:p>
+      <w:pPr>
+        <w:rPr>
+          <w:noProof/>
+        </w:rPr>
+      </w:pPr>
+      <w:r>
+        <w:rPr>
+          <w:noProof/>
+        </w:rPr>
+        <w:lastRenderedPageBreak/>
+        <w:t>Subconsultas correlacionadas</w:t>
+      </w:r>
+      <w:r>
+        <w:rPr>
+          <w:noProof/>
+        </w:rPr>
+        <w:t xml:space="preserve"> y demás</w:t>
+      </w:r>
+    </w:p>
+    <w:p>
+      <w:pPr>
+        <w:rPr>
+          <w:noProof/>
+        </w:rPr>
+      </w:pPr>
+      <w:r>
+        <w:rPr>
+          <w:noProof/>
+        </w:rPr>
+        <w:t>(En la query se encuentra la info)</w:t>
+      </w:r>
     </w:p>
     <w:p>
       <w:pPr>

</xml_diff>